<commit_message>
End of Individual Project Work
</commit_message>
<xml_diff>
--- a/Individual_Project/code/code/301345850.docx
+++ b/Individual_Project/code/code/301345850.docx
@@ -812,7 +812,7 @@
                 <w:noProof/>
                 <w:webHidden/>
               </w:rPr>
-              <w:t>3</w:t>
+              <w:t>2</w:t>
             </w:r>
             <w:r>
               <w:rPr>
@@ -952,7 +952,7 @@
                 <w:noProof/>
                 <w:webHidden/>
               </w:rPr>
-              <w:t>5</w:t>
+              <w:t>4</w:t>
             </w:r>
             <w:r>
               <w:rPr>
@@ -1022,7 +1022,7 @@
                 <w:noProof/>
                 <w:webHidden/>
               </w:rPr>
-              <w:t>5</w:t>
+              <w:t>4</w:t>
             </w:r>
             <w:r>
               <w:rPr>
@@ -1232,7 +1232,7 @@
                 <w:noProof/>
                 <w:webHidden/>
               </w:rPr>
-              <w:t>6</w:t>
+              <w:t>5</w:t>
             </w:r>
             <w:r>
               <w:rPr>
@@ -1302,7 +1302,7 @@
                 <w:noProof/>
                 <w:webHidden/>
               </w:rPr>
-              <w:t>6</w:t>
+              <w:t>5</w:t>
             </w:r>
             <w:r>
               <w:rPr>
@@ -1372,7 +1372,7 @@
                 <w:noProof/>
                 <w:webHidden/>
               </w:rPr>
-              <w:t>6</w:t>
+              <w:t>5</w:t>
             </w:r>
             <w:r>
               <w:rPr>
@@ -1442,7 +1442,7 @@
                 <w:noProof/>
                 <w:webHidden/>
               </w:rPr>
-              <w:t>6</w:t>
+              <w:t>5</w:t>
             </w:r>
             <w:r>
               <w:rPr>
@@ -1512,7 +1512,7 @@
                 <w:noProof/>
                 <w:webHidden/>
               </w:rPr>
-              <w:t>8</w:t>
+              <w:t>7</w:t>
             </w:r>
             <w:r>
               <w:rPr>
@@ -1582,7 +1582,7 @@
                 <w:noProof/>
                 <w:webHidden/>
               </w:rPr>
-              <w:t>8</w:t>
+              <w:t>7</w:t>
             </w:r>
             <w:r>
               <w:rPr>
@@ -1652,7 +1652,7 @@
                 <w:noProof/>
                 <w:webHidden/>
               </w:rPr>
-              <w:t>9</w:t>
+              <w:t>8</w:t>
             </w:r>
             <w:r>
               <w:rPr>
@@ -1722,7 +1722,7 @@
                 <w:noProof/>
                 <w:webHidden/>
               </w:rPr>
-              <w:t>9</w:t>
+              <w:t>8</w:t>
             </w:r>
             <w:r>
               <w:rPr>
@@ -1874,18 +1874,8 @@
                                 <w:i/>
                                 <w:iCs/>
                               </w:rPr>
-                              <w:t xml:space="preserve">Start </w:t>
-                            </w:r>
-                            <w:proofErr w:type="gramStart"/>
-                            <w:r>
-                              <w:rPr>
-                                <w:rFonts w:ascii="Courier New" w:hAnsi="Courier New" w:cs="Courier New"/>
-                                <w:i/>
-                                <w:iCs/>
-                              </w:rPr>
-                              <w:t>locations</w:t>
-                            </w:r>
-                            <w:proofErr w:type="gramEnd"/>
+                              <w:t>Start locations</w:t>
+                            </w:r>
                           </w:p>
                           <w:p>
                             <w:pPr>
@@ -3089,27 +3079,14 @@
                             <w:r>
                               <w:t xml:space="preserve">Figure </w:t>
                             </w:r>
-                            <w:r>
-                              <w:fldChar w:fldCharType="begin"/>
-                            </w:r>
-                            <w:r>
-                              <w:instrText xml:space="preserve"> SEQ Figure \* ARABIC </w:instrText>
-                            </w:r>
-                            <w:r>
-                              <w:fldChar w:fldCharType="separate"/>
-                            </w:r>
-                            <w:r>
-                              <w:rPr>
-                                <w:noProof/>
-                              </w:rPr>
-                              <w:t>1</w:t>
-                            </w:r>
-                            <w:r>
-                              <w:rPr>
-                                <w:noProof/>
-                              </w:rPr>
-                              <w:fldChar w:fldCharType="end"/>
-                            </w:r>
+                            <w:fldSimple w:instr=" SEQ Figure \* ARABIC ">
+                              <w:r>
+                                <w:rPr>
+                                  <w:noProof/>
+                                </w:rPr>
+                                <w:t>1</w:t>
+                              </w:r>
+                            </w:fldSimple>
                             <w:r>
                               <w:t>: Output of Space-Time A* for “instances/exp0.txt”</w:t>
                             </w:r>
@@ -3139,7 +3116,11 @@
           </mc:Choice>
           <mc:Fallback>
             <w:pict>
-              <v:shape w14:anchorId="2B80BE60" id="Text Box 1" o:spid="_x0000_s1028" type="#_x0000_t202" style="position:absolute;margin-left:99.75pt;margin-top:8.25pt;width:266.6pt;height:22.5pt;z-index:251663360;visibility:visible;mso-wrap-style:square;mso-height-percent:0;mso-wrap-distance-left:9pt;mso-wrap-distance-top:0;mso-wrap-distance-right:9pt;mso-wrap-distance-bottom:0;mso-position-horizontal:absolute;mso-position-horizontal-relative:text;mso-position-vertical:absolute;mso-position-vertical-relative:text;mso-height-percent:0;mso-height-relative:margin;v-text-anchor:top" o:gfxdata="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" stroked="f">
+              <v:shapetype w14:anchorId="2B80BE60" id="_x0000_t202" coordsize="21600,21600" o:spt="202" path="m,l,21600r21600,l21600,xe">
+                <v:stroke joinstyle="miter"/>
+                <v:path gradientshapeok="t" o:connecttype="rect"/>
+              </v:shapetype>
+              <v:shape id="Text Box 1" o:spid="_x0000_s1028" type="#_x0000_t202" style="position:absolute;margin-left:99.75pt;margin-top:8.25pt;width:266.6pt;height:22.5pt;z-index:251663360;visibility:visible;mso-wrap-style:square;mso-height-percent:0;mso-wrap-distance-left:9pt;mso-wrap-distance-top:0;mso-wrap-distance-right:9pt;mso-wrap-distance-bottom:0;mso-position-horizontal:absolute;mso-position-horizontal-relative:text;mso-position-vertical:absolute;mso-position-vertical-relative:text;mso-height-percent:0;mso-height-relative:margin;v-text-anchor:top" o:gfxdata="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" stroked="f">
                 <v:textbox inset="0,0,0,0">
                   <w:txbxContent>
                     <w:p>
@@ -3152,27 +3133,14 @@
                       <w:r>
                         <w:t xml:space="preserve">Figure </w:t>
                       </w:r>
-                      <w:r>
-                        <w:fldChar w:fldCharType="begin"/>
-                      </w:r>
-                      <w:r>
-                        <w:instrText xml:space="preserve"> SEQ Figure \* ARABIC </w:instrText>
-                      </w:r>
-                      <w:r>
-                        <w:fldChar w:fldCharType="separate"/>
-                      </w:r>
-                      <w:r>
-                        <w:rPr>
-                          <w:noProof/>
-                        </w:rPr>
-                        <w:t>1</w:t>
-                      </w:r>
-                      <w:r>
-                        <w:rPr>
-                          <w:noProof/>
-                        </w:rPr>
-                        <w:fldChar w:fldCharType="end"/>
-                      </w:r>
+                      <w:fldSimple w:instr=" SEQ Figure \* ARABIC ">
+                        <w:r>
+                          <w:rPr>
+                            <w:noProof/>
+                          </w:rPr>
+                          <w:t>1</w:t>
+                        </w:r>
+                      </w:fldSimple>
                       <w:r>
                         <w:t>: Output of Space-Time A* for “instances/exp0.txt”</w:t>
                       </w:r>
@@ -3223,15 +3191,7 @@
       </w:r>
       <w:r>
         <w:lastRenderedPageBreak/>
-        <w:t xml:space="preserve">Time implementation running the Priority instance of the solver with constraint </w:t>
-      </w:r>
-      <w:proofErr w:type="gramStart"/>
-      <w:r>
-        <w:t>{ ‘</w:t>
-      </w:r>
-      <w:proofErr w:type="gramEnd"/>
-      <w:r>
-        <w:t xml:space="preserve">agent’ : 0, ‘loc’ : (1, 5), ‘timestep’: </w:t>
+        <w:t xml:space="preserve">Time implementation running the Priority instance of the solver with constraint { ‘agent’ : 0, ‘loc’ : (1, 5), ‘timestep’: </w:t>
       </w:r>
       <w:r>
         <w:t xml:space="preserve"> </w:t>
@@ -3316,16 +3276,8 @@
                               <w:rPr>
                                 <w:rFonts w:ascii="Courier New" w:hAnsi="Courier New" w:cs="Courier New"/>
                               </w:rPr>
-                              <w:t xml:space="preserve">Start </w:t>
-                            </w:r>
-                            <w:proofErr w:type="gramStart"/>
-                            <w:r>
-                              <w:rPr>
-                                <w:rFonts w:ascii="Courier New" w:hAnsi="Courier New" w:cs="Courier New"/>
-                              </w:rPr>
-                              <w:t>locations</w:t>
-                            </w:r>
-                            <w:proofErr w:type="gramEnd"/>
+                              <w:t>Start locations</w:t>
+                            </w:r>
                           </w:p>
                           <w:p>
                             <w:pPr>
@@ -4606,27 +4558,14 @@
                             <w:r>
                               <w:t xml:space="preserve">Figure </w:t>
                             </w:r>
-                            <w:r>
-                              <w:fldChar w:fldCharType="begin"/>
-                            </w:r>
-                            <w:r>
-                              <w:instrText xml:space="preserve"> SEQ Figure \* ARABIC </w:instrText>
-                            </w:r>
-                            <w:r>
-                              <w:fldChar w:fldCharType="separate"/>
-                            </w:r>
-                            <w:r>
-                              <w:rPr>
-                                <w:noProof/>
-                              </w:rPr>
-                              <w:t>2</w:t>
-                            </w:r>
-                            <w:r>
-                              <w:rPr>
-                                <w:noProof/>
-                              </w:rPr>
-                              <w:fldChar w:fldCharType="end"/>
-                            </w:r>
+                            <w:fldSimple w:instr=" SEQ Figure \* ARABIC ">
+                              <w:r>
+                                <w:rPr>
+                                  <w:noProof/>
+                                </w:rPr>
+                                <w:t>2</w:t>
+                              </w:r>
+                            </w:fldSimple>
                             <w:r>
                               <w:t>: Output for Priority solver on instances/exp1.txt with vertex constraints</w:t>
                             </w:r>
@@ -4663,27 +4602,14 @@
                       <w:r>
                         <w:t xml:space="preserve">Figure </w:t>
                       </w:r>
-                      <w:r>
-                        <w:fldChar w:fldCharType="begin"/>
-                      </w:r>
-                      <w:r>
-                        <w:instrText xml:space="preserve"> SEQ Figure \* ARABIC </w:instrText>
-                      </w:r>
-                      <w:r>
-                        <w:fldChar w:fldCharType="separate"/>
-                      </w:r>
-                      <w:r>
-                        <w:rPr>
-                          <w:noProof/>
-                        </w:rPr>
-                        <w:t>2</w:t>
-                      </w:r>
-                      <w:r>
-                        <w:rPr>
-                          <w:noProof/>
-                        </w:rPr>
-                        <w:fldChar w:fldCharType="end"/>
-                      </w:r>
+                      <w:fldSimple w:instr=" SEQ Figure \* ARABIC ">
+                        <w:r>
+                          <w:rPr>
+                            <w:noProof/>
+                          </w:rPr>
+                          <w:t>2</w:t>
+                        </w:r>
+                      </w:fldSimple>
                       <w:r>
                         <w:t>: Output for Priority solver on instances/exp1.txt with vertex constraints</w:t>
                       </w:r>
@@ -4754,15 +4680,7 @@
         <w:t xml:space="preserve">potential </w:t>
       </w:r>
       <w:r>
-        <w:t xml:space="preserve">goal node would test all future constraints to see if the agent </w:t>
-      </w:r>
-      <w:proofErr w:type="gramStart"/>
-      <w:r>
-        <w:t>was</w:t>
-      </w:r>
-      <w:proofErr w:type="gramEnd"/>
-      <w:r>
-        <w:t xml:space="preserve"> not permitted to be in the goal</w:t>
+        <w:t>goal node would test all future constraints to see if the agent was not permitted to be in the goal</w:t>
       </w:r>
       <w:r>
         <w:t xml:space="preserve"> location</w:t>
@@ -4771,15 +4689,7 @@
         <w:t xml:space="preserve"> node at some future time.</w:t>
       </w:r>
       <w:r>
-        <w:t xml:space="preserve"> Only if the agent </w:t>
-      </w:r>
-      <w:proofErr w:type="gramStart"/>
-      <w:r>
-        <w:t>was</w:t>
-      </w:r>
-      <w:proofErr w:type="gramEnd"/>
-      <w:r>
-        <w:t xml:space="preserve"> not constrained from the goal location in the future, would the node be returned as a goal node.</w:t>
+        <w:t xml:space="preserve"> Only if the agent was not constrained from the goal location in the future, would the node be returned as a goal node.</w:t>
       </w:r>
     </w:p>
     <w:p>
@@ -4873,21 +4783,13 @@
         <w:t xml:space="preserve"> </w:t>
       </w:r>
       <w:r>
-        <w:t>(1, 1), (1, 2), (1, 3), (1, 4), (1, 5</w:t>
-      </w:r>
-      <w:proofErr w:type="gramStart"/>
-      <w:r>
-        <w:t>)</w:t>
+        <w:t>(1, 1), (1, 2), (1, 3), (1, 4), (1, 5)</w:t>
       </w:r>
       <w:r>
         <w:t xml:space="preserve"> </w:t>
       </w:r>
       <w:r>
-        <w:t>]</w:t>
-      </w:r>
-      <w:proofErr w:type="gramEnd"/>
-      <w:r>
-        <w:t>, [</w:t>
+        <w:t>], [</w:t>
       </w:r>
       <w:r>
         <w:t xml:space="preserve"> </w:t>
@@ -5024,23 +4926,7 @@
     </w:p>
     <w:p>
       <w:r>
-        <w:t xml:space="preserve">“python run_experiments.py --instance </w:t>
-      </w:r>
-      <w:proofErr w:type="spellStart"/>
-      <w:r>
-        <w:t>custominstances</w:t>
-      </w:r>
-      <w:proofErr w:type="spellEnd"/>
-      <w:r>
-        <w:t xml:space="preserve">/exp2_5a.txt --solver </w:t>
-      </w:r>
-      <w:proofErr w:type="gramStart"/>
-      <w:r>
-        <w:t>Prioritized</w:t>
-      </w:r>
-      <w:proofErr w:type="gramEnd"/>
-      <w:r>
-        <w:t>”</w:t>
+        <w:t>“python run_experiments.py --instance custominstances/exp2_5a.txt --solver Prioritized”</w:t>
       </w:r>
     </w:p>
     <w:p>
@@ -5183,14 +5069,27 @@
                             <w:r>
                               <w:t xml:space="preserve">Figure </w:t>
                             </w:r>
-                            <w:fldSimple w:instr=" SEQ Figure \* ARABIC ">
-                              <w:r>
-                                <w:rPr>
-                                  <w:noProof/>
-                                </w:rPr>
-                                <w:t>3</w:t>
-                              </w:r>
-                            </w:fldSimple>
+                            <w:r>
+                              <w:fldChar w:fldCharType="begin"/>
+                            </w:r>
+                            <w:r>
+                              <w:instrText xml:space="preserve"> SEQ Figure \* ARABIC </w:instrText>
+                            </w:r>
+                            <w:r>
+                              <w:fldChar w:fldCharType="separate"/>
+                            </w:r>
+                            <w:r>
+                              <w:rPr>
+                                <w:noProof/>
+                              </w:rPr>
+                              <w:t>3</w:t>
+                            </w:r>
+                            <w:r>
+                              <w:rPr>
+                                <w:noProof/>
+                              </w:rPr>
+                              <w:fldChar w:fldCharType="end"/>
+                            </w:r>
                             <w:r>
                               <w:t>: The green agent can reach its destination in this Prioritized Planning problem. However, reversing the priority of the agents results in no solution.</w:t>
                             </w:r>
@@ -5227,14 +5126,27 @@
                       <w:r>
                         <w:t xml:space="preserve">Figure </w:t>
                       </w:r>
-                      <w:fldSimple w:instr=" SEQ Figure \* ARABIC ">
-                        <w:r>
-                          <w:rPr>
-                            <w:noProof/>
-                          </w:rPr>
-                          <w:t>3</w:t>
-                        </w:r>
-                      </w:fldSimple>
+                      <w:r>
+                        <w:fldChar w:fldCharType="begin"/>
+                      </w:r>
+                      <w:r>
+                        <w:instrText xml:space="preserve"> SEQ Figure \* ARABIC </w:instrText>
+                      </w:r>
+                      <w:r>
+                        <w:fldChar w:fldCharType="separate"/>
+                      </w:r>
+                      <w:r>
+                        <w:rPr>
+                          <w:noProof/>
+                        </w:rPr>
+                        <w:t>3</w:t>
+                      </w:r>
+                      <w:r>
+                        <w:rPr>
+                          <w:noProof/>
+                        </w:rPr>
+                        <w:fldChar w:fldCharType="end"/>
+                      </w:r>
                       <w:r>
                         <w:t>: The green agent can reach its destination in this Prioritized Planning problem. However, reversing the priority of the agents results in no solution.</w:t>
                       </w:r>
@@ -5261,15 +5173,7 @@
         <w:t xml:space="preserve"> instance of a MAPF where there is no solution no matter the priorities of the agents. </w:t>
       </w:r>
       <w:r>
-        <w:t xml:space="preserve">There is simply no room for the agents to get out of each others way to reach their respective goal locations. The code for a similar example (but rather on a 5 by 7 grid) can be found in the </w:t>
-      </w:r>
-      <w:proofErr w:type="spellStart"/>
-      <w:r>
-        <w:t>custominstances</w:t>
-      </w:r>
-      <w:proofErr w:type="spellEnd"/>
-      <w:r>
-        <w:t xml:space="preserve"> folder and can be run using the command:</w:t>
+        <w:t>There is simply no room for the agents to get out of each others way to reach their respective goal locations. The code for a similar example (but rather on a 5 by 7 grid) can be found in the custominstances folder and can be run using the command:</w:t>
       </w:r>
     </w:p>
     <w:p>
@@ -5336,29 +5240,13 @@
         </w:drawing>
       </w:r>
       <w:r>
-        <w:t xml:space="preserve">“python run_experiments.py --instance </w:t>
-      </w:r>
-      <w:proofErr w:type="spellStart"/>
-      <w:r>
-        <w:t>custominstances</w:t>
-      </w:r>
-      <w:proofErr w:type="spellEnd"/>
-      <w:r>
-        <w:t>/exp2_5</w:t>
+        <w:t>“python run_experiments.py --instance custominstances/exp2_5</w:t>
       </w:r>
       <w:r>
         <w:t>b</w:t>
       </w:r>
       <w:r>
-        <w:t xml:space="preserve">.txt --solver </w:t>
-      </w:r>
-      <w:proofErr w:type="gramStart"/>
-      <w:r>
-        <w:t>Prioritized</w:t>
-      </w:r>
-      <w:proofErr w:type="gramEnd"/>
-      <w:r>
-        <w:t>”</w:t>
+        <w:t>.txt --solver Prioritized”</w:t>
       </w:r>
     </w:p>
     <w:p/>
@@ -5427,14 +5315,27 @@
                             <w:r>
                               <w:t xml:space="preserve">Figure </w:t>
                             </w:r>
-                            <w:fldSimple w:instr=" SEQ Figure \* ARABIC ">
-                              <w:r>
-                                <w:rPr>
-                                  <w:noProof/>
-                                </w:rPr>
-                                <w:t>4</w:t>
-                              </w:r>
-                            </w:fldSimple>
+                            <w:r>
+                              <w:fldChar w:fldCharType="begin"/>
+                            </w:r>
+                            <w:r>
+                              <w:instrText xml:space="preserve"> SEQ Figure \* ARABIC </w:instrText>
+                            </w:r>
+                            <w:r>
+                              <w:fldChar w:fldCharType="separate"/>
+                            </w:r>
+                            <w:r>
+                              <w:rPr>
+                                <w:noProof/>
+                              </w:rPr>
+                              <w:t>4</w:t>
+                            </w:r>
+                            <w:r>
+                              <w:rPr>
+                                <w:noProof/>
+                              </w:rPr>
+                              <w:fldChar w:fldCharType="end"/>
+                            </w:r>
                             <w:r>
                               <w:t>: A MAPF instance with no solution no matter the priority of the agents.</w:t>
                             </w:r>
@@ -5468,14 +5369,27 @@
                       <w:r>
                         <w:t xml:space="preserve">Figure </w:t>
                       </w:r>
-                      <w:fldSimple w:instr=" SEQ Figure \* ARABIC ">
-                        <w:r>
-                          <w:rPr>
-                            <w:noProof/>
-                          </w:rPr>
-                          <w:t>4</w:t>
-                        </w:r>
-                      </w:fldSimple>
+                      <w:r>
+                        <w:fldChar w:fldCharType="begin"/>
+                      </w:r>
+                      <w:r>
+                        <w:instrText xml:space="preserve"> SEQ Figure \* ARABIC </w:instrText>
+                      </w:r>
+                      <w:r>
+                        <w:fldChar w:fldCharType="separate"/>
+                      </w:r>
+                      <w:r>
+                        <w:rPr>
+                          <w:noProof/>
+                        </w:rPr>
+                        <w:t>4</w:t>
+                      </w:r>
+                      <w:r>
+                        <w:rPr>
+                          <w:noProof/>
+                        </w:rPr>
+                        <w:fldChar w:fldCharType="end"/>
+                      </w:r>
                       <w:r>
                         <w:t>: A MAPF instance with no solution no matter the priority of the agents.</w:t>
                       </w:r>
@@ -5517,23 +5431,7 @@
         <w:ind w:firstLine="720"/>
       </w:pPr>
       <w:r>
-        <w:t xml:space="preserve">“python run_experiments.py --instance </w:t>
-      </w:r>
-      <w:proofErr w:type="spellStart"/>
-      <w:r>
-        <w:t>custominstances</w:t>
-      </w:r>
-      <w:proofErr w:type="spellEnd"/>
-      <w:r>
-        <w:t xml:space="preserve">/exp2_5c.txt --solver </w:t>
-      </w:r>
-      <w:proofErr w:type="gramStart"/>
-      <w:r>
-        <w:t>Prioritized</w:t>
-      </w:r>
-      <w:proofErr w:type="gramEnd"/>
-      <w:r>
-        <w:t>”</w:t>
+        <w:t>“python run_experiments.py --instance custominstances/exp2_5c.txt --solver Prioritized”</w:t>
       </w:r>
     </w:p>
     <w:p>
@@ -5709,14 +5607,27 @@
                             <w:r>
                               <w:t xml:space="preserve">Figure </w:t>
                             </w:r>
-                            <w:fldSimple w:instr=" SEQ Figure \* ARABIC ">
-                              <w:r>
-                                <w:rPr>
-                                  <w:noProof/>
-                                </w:rPr>
-                                <w:t>5</w:t>
-                              </w:r>
-                            </w:fldSimple>
+                            <w:r>
+                              <w:fldChar w:fldCharType="begin"/>
+                            </w:r>
+                            <w:r>
+                              <w:instrText xml:space="preserve"> SEQ Figure \* ARABIC </w:instrText>
+                            </w:r>
+                            <w:r>
+                              <w:fldChar w:fldCharType="separate"/>
+                            </w:r>
+                            <w:r>
+                              <w:rPr>
+                                <w:noProof/>
+                              </w:rPr>
+                              <w:t>5</w:t>
+                            </w:r>
+                            <w:r>
+                              <w:rPr>
+                                <w:noProof/>
+                              </w:rPr>
+                              <w:fldChar w:fldCharType="end"/>
+                            </w:r>
                             <w:r>
                               <w:t>: An instance of MAPF that has a solution for one set of priorities but not another. The set with a solution is pictured above.</w:t>
                             </w:r>
@@ -5750,14 +5661,27 @@
                       <w:r>
                         <w:t xml:space="preserve">Figure </w:t>
                       </w:r>
-                      <w:fldSimple w:instr=" SEQ Figure \* ARABIC ">
-                        <w:r>
-                          <w:rPr>
-                            <w:noProof/>
-                          </w:rPr>
-                          <w:t>5</w:t>
-                        </w:r>
-                      </w:fldSimple>
+                      <w:r>
+                        <w:fldChar w:fldCharType="begin"/>
+                      </w:r>
+                      <w:r>
+                        <w:instrText xml:space="preserve"> SEQ Figure \* ARABIC </w:instrText>
+                      </w:r>
+                      <w:r>
+                        <w:fldChar w:fldCharType="separate"/>
+                      </w:r>
+                      <w:r>
+                        <w:rPr>
+                          <w:noProof/>
+                        </w:rPr>
+                        <w:t>5</w:t>
+                      </w:r>
+                      <w:r>
+                        <w:rPr>
+                          <w:noProof/>
+                        </w:rPr>
+                        <w:fldChar w:fldCharType="end"/>
+                      </w:r>
                       <w:r>
                         <w:t>: An instance of MAPF that has a solution for one set of priorities but not another. The set with a solution is pictured above.</w:t>
                       </w:r>
@@ -5881,16 +5805,8 @@
         <w:rPr>
           <w:rFonts w:ascii="Courier New" w:hAnsi="Courier New" w:cs="Courier New"/>
         </w:rPr>
-        <w:t xml:space="preserve">Generate node </w:t>
-      </w:r>
-      <w:proofErr w:type="gramStart"/>
-      <w:r>
-        <w:rPr>
-          <w:rFonts w:ascii="Courier New" w:hAnsi="Courier New" w:cs="Courier New"/>
-        </w:rPr>
-        <w:t>0</w:t>
-      </w:r>
-      <w:proofErr w:type="gramEnd"/>
+        <w:t>Generate node 0</w:t>
+      </w:r>
     </w:p>
     <w:p>
       <w:pPr>
@@ -5909,16 +5825,8 @@
         <w:rPr>
           <w:rFonts w:ascii="Courier New" w:hAnsi="Courier New" w:cs="Courier New"/>
         </w:rPr>
-        <w:t xml:space="preserve">Expand node </w:t>
-      </w:r>
-      <w:proofErr w:type="gramStart"/>
-      <w:r>
-        <w:rPr>
-          <w:rFonts w:ascii="Courier New" w:hAnsi="Courier New" w:cs="Courier New"/>
-        </w:rPr>
-        <w:t>0</w:t>
-      </w:r>
-      <w:proofErr w:type="gramEnd"/>
+        <w:t>Expand node 0</w:t>
+      </w:r>
     </w:p>
     <w:p>
       <w:pPr>
@@ -5930,16 +5838,8 @@
         <w:rPr>
           <w:rFonts w:ascii="Courier New" w:hAnsi="Courier New" w:cs="Courier New"/>
         </w:rPr>
-        <w:t xml:space="preserve">Expanded node cost: </w:t>
-      </w:r>
-      <w:proofErr w:type="gramStart"/>
-      <w:r>
-        <w:rPr>
-          <w:rFonts w:ascii="Courier New" w:hAnsi="Courier New" w:cs="Courier New"/>
-        </w:rPr>
-        <w:t>40</w:t>
-      </w:r>
-      <w:proofErr w:type="gramEnd"/>
+        <w:t>Expanded node cost: 40</w:t>
+      </w:r>
     </w:p>
     <w:p>
       <w:pPr>
@@ -5977,16 +5877,8 @@
         <w:rPr>
           <w:rFonts w:ascii="Courier New" w:hAnsi="Courier New" w:cs="Courier New"/>
         </w:rPr>
-        <w:t xml:space="preserve">Generate node </w:t>
-      </w:r>
-      <w:proofErr w:type="gramStart"/>
-      <w:r>
-        <w:rPr>
-          <w:rFonts w:ascii="Courier New" w:hAnsi="Courier New" w:cs="Courier New"/>
-        </w:rPr>
-        <w:t>1</w:t>
-      </w:r>
-      <w:proofErr w:type="gramEnd"/>
+        <w:t>Generate node 1</w:t>
+      </w:r>
     </w:p>
     <w:p>
       <w:pPr>
@@ -5998,16 +5890,8 @@
         <w:rPr>
           <w:rFonts w:ascii="Courier New" w:hAnsi="Courier New" w:cs="Courier New"/>
         </w:rPr>
-        <w:t xml:space="preserve">Generate node </w:t>
-      </w:r>
-      <w:proofErr w:type="gramStart"/>
-      <w:r>
-        <w:rPr>
-          <w:rFonts w:ascii="Courier New" w:hAnsi="Courier New" w:cs="Courier New"/>
-        </w:rPr>
-        <w:t>2</w:t>
-      </w:r>
-      <w:proofErr w:type="gramEnd"/>
+        <w:t>Generate node 2</w:t>
+      </w:r>
     </w:p>
     <w:p>
       <w:pPr>
@@ -6026,16 +5910,8 @@
         <w:rPr>
           <w:rFonts w:ascii="Courier New" w:hAnsi="Courier New" w:cs="Courier New"/>
         </w:rPr>
-        <w:t xml:space="preserve">Expand node </w:t>
-      </w:r>
-      <w:proofErr w:type="gramStart"/>
-      <w:r>
-        <w:rPr>
-          <w:rFonts w:ascii="Courier New" w:hAnsi="Courier New" w:cs="Courier New"/>
-        </w:rPr>
-        <w:t>2</w:t>
-      </w:r>
-      <w:proofErr w:type="gramEnd"/>
+        <w:t>Expand node 2</w:t>
+      </w:r>
     </w:p>
     <w:p>
       <w:pPr>
@@ -6047,16 +5923,8 @@
         <w:rPr>
           <w:rFonts w:ascii="Courier New" w:hAnsi="Courier New" w:cs="Courier New"/>
         </w:rPr>
-        <w:t xml:space="preserve">Expanded node cost: </w:t>
-      </w:r>
-      <w:proofErr w:type="gramStart"/>
-      <w:r>
-        <w:rPr>
-          <w:rFonts w:ascii="Courier New" w:hAnsi="Courier New" w:cs="Courier New"/>
-        </w:rPr>
-        <w:t>40</w:t>
-      </w:r>
-      <w:proofErr w:type="gramEnd"/>
+        <w:t>Expanded node cost: 40</w:t>
+      </w:r>
     </w:p>
     <w:p>
       <w:pPr>
@@ -6094,16 +5962,8 @@
         <w:rPr>
           <w:rFonts w:ascii="Courier New" w:hAnsi="Courier New" w:cs="Courier New"/>
         </w:rPr>
-        <w:t xml:space="preserve">Generate node </w:t>
-      </w:r>
-      <w:proofErr w:type="gramStart"/>
-      <w:r>
-        <w:rPr>
-          <w:rFonts w:ascii="Courier New" w:hAnsi="Courier New" w:cs="Courier New"/>
-        </w:rPr>
-        <w:t>3</w:t>
-      </w:r>
-      <w:proofErr w:type="gramEnd"/>
+        <w:t>Generate node 3</w:t>
+      </w:r>
     </w:p>
     <w:p>
       <w:pPr>
@@ -6115,16 +5975,8 @@
         <w:rPr>
           <w:rFonts w:ascii="Courier New" w:hAnsi="Courier New" w:cs="Courier New"/>
         </w:rPr>
-        <w:t xml:space="preserve">Generate node </w:t>
-      </w:r>
-      <w:proofErr w:type="gramStart"/>
-      <w:r>
-        <w:rPr>
-          <w:rFonts w:ascii="Courier New" w:hAnsi="Courier New" w:cs="Courier New"/>
-        </w:rPr>
-        <w:t>4</w:t>
-      </w:r>
-      <w:proofErr w:type="gramEnd"/>
+        <w:t>Generate node 4</w:t>
+      </w:r>
     </w:p>
     <w:p>
       <w:pPr>
@@ -6218,16 +6070,8 @@
         <w:rPr>
           <w:rFonts w:ascii="Courier New" w:hAnsi="Courier New" w:cs="Courier New"/>
         </w:rPr>
-        <w:t xml:space="preserve">Expand node </w:t>
-      </w:r>
-      <w:proofErr w:type="gramStart"/>
-      <w:r>
-        <w:rPr>
-          <w:rFonts w:ascii="Courier New" w:hAnsi="Courier New" w:cs="Courier New"/>
-        </w:rPr>
-        <w:t>42</w:t>
-      </w:r>
-      <w:proofErr w:type="gramEnd"/>
+        <w:t>Expand node 42</w:t>
+      </w:r>
     </w:p>
     <w:p>
       <w:pPr>
@@ -6239,16 +6083,8 @@
         <w:rPr>
           <w:rFonts w:ascii="Courier New" w:hAnsi="Courier New" w:cs="Courier New"/>
         </w:rPr>
-        <w:t xml:space="preserve">Expanded node cost: </w:t>
-      </w:r>
-      <w:proofErr w:type="gramStart"/>
-      <w:r>
-        <w:rPr>
-          <w:rFonts w:ascii="Courier New" w:hAnsi="Courier New" w:cs="Courier New"/>
-        </w:rPr>
-        <w:t>41</w:t>
-      </w:r>
-      <w:proofErr w:type="gramEnd"/>
+        <w:t>Expanded node cost: 41</w:t>
+      </w:r>
     </w:p>
     <w:p>
       <w:pPr>
@@ -6339,16 +6175,8 @@
         <w:rPr>
           <w:rFonts w:ascii="Courier New" w:hAnsi="Courier New" w:cs="Courier New"/>
         </w:rPr>
-        <w:t xml:space="preserve">Expanded nodes:  </w:t>
-      </w:r>
-      <w:proofErr w:type="gramStart"/>
-      <w:r>
-        <w:rPr>
-          <w:rFonts w:ascii="Courier New" w:hAnsi="Courier New" w:cs="Courier New"/>
-        </w:rPr>
-        <w:t>22</w:t>
-      </w:r>
-      <w:proofErr w:type="gramEnd"/>
+        <w:t>Expanded nodes:  22</w:t>
+      </w:r>
     </w:p>
     <w:p>
       <w:pPr>
@@ -7577,6 +7405,7 @@
     <w:rsid w:val="00437BDA"/>
     <w:rsid w:val="0098504D"/>
     <w:rsid w:val="00AC3E59"/>
+    <w:rsid w:val="00CC74A8"/>
     <w:rsid w:val="00CF0DC4"/>
     <w:rsid w:val="00EA4B07"/>
   </w:rsids>

</xml_diff>